<commit_message>
join game diagram update
</commit_message>
<xml_diff>
--- a/Diagrams/JoinExistingGamesUsecase.docx
+++ b/Diagrams/JoinExistingGamesUsecase.docx
@@ -75,8 +75,6 @@
       <w:r>
         <w:t>Game, GameCenter</w:t>
       </w:r>
-      <w:bookmarkStart w:id="0" w:name="_GoBack"/>
-      <w:bookmarkEnd w:id="0"/>
       <w:r>
         <w:t>.</w:t>
       </w:r>
@@ -509,10 +507,18 @@
           <w:noProof/>
         </w:rPr>
         <w:drawing>
-          <wp:inline distT="0" distB="0" distL="0" distR="0" wp14:anchorId="1E6351E3" wp14:editId="63492251">
-            <wp:extent cx="6026150" cy="2781300"/>
+          <wp:anchor distT="0" distB="0" distL="114300" distR="114300" simplePos="0" relativeHeight="251658240" behindDoc="0" locked="0" layoutInCell="1" allowOverlap="1">
+            <wp:simplePos x="0" y="0"/>
+            <wp:positionH relativeFrom="margin">
+              <wp:align>left</wp:align>
+            </wp:positionH>
+            <wp:positionV relativeFrom="paragraph">
+              <wp:posOffset>283210</wp:posOffset>
+            </wp:positionV>
+            <wp:extent cx="5934075" cy="2959564"/>
             <wp:effectExtent l="0" t="0" r="0" b="0"/>
-            <wp:docPr id="1" name="תמונה 1" descr="C:\Users\user\Downloads\Leave and join diagrams - Page 1 (5).png"/>
+            <wp:wrapNone/>
+            <wp:docPr id="2" name="תמונה 2" descr="C:\Users\user\Downloads\System Sequence Diagram - Page 1 (5).png"/>
             <wp:cNvGraphicFramePr>
               <a:graphicFrameLocks xmlns:a="http://schemas.openxmlformats.org/drawingml/2006/main" noChangeAspect="1"/>
             </wp:cNvGraphicFramePr>
@@ -520,7 +526,7 @@
               <a:graphicData uri="http://schemas.openxmlformats.org/drawingml/2006/picture">
                 <pic:pic xmlns:pic="http://schemas.openxmlformats.org/drawingml/2006/picture">
                   <pic:nvPicPr>
-                    <pic:cNvPr id="0" name="Picture 1" descr="C:\Users\user\Downloads\Leave and join diagrams - Page 1 (5).png"/>
+                    <pic:cNvPr id="0" name="Picture 1" descr="C:\Users\user\Downloads\System Sequence Diagram - Page 1 (5).png"/>
                     <pic:cNvPicPr>
                       <a:picLocks noChangeAspect="1" noChangeArrowheads="1"/>
                     </pic:cNvPicPr>
@@ -533,13 +539,13 @@
                         </a:ext>
                       </a:extLst>
                     </a:blip>
-                    <a:srcRect l="6891" t="42256" r="41026" b="32491"/>
+                    <a:srcRect l="36276"/>
                     <a:stretch/>
                   </pic:blipFill>
                   <pic:spPr bwMode="auto">
                     <a:xfrm>
                       <a:off x="0" y="0"/>
-                      <a:ext cx="6036081" cy="2785884"/>
+                      <a:ext cx="5934075" cy="2959564"/>
                     </a:xfrm>
                     <a:prstGeom prst="rect">
                       <a:avLst/>
@@ -557,14 +563,30 @@
                 </pic:pic>
               </a:graphicData>
             </a:graphic>
-          </wp:inline>
+            <wp14:sizeRelH relativeFrom="margin">
+              <wp14:pctWidth>0</wp14:pctWidth>
+            </wp14:sizeRelH>
+            <wp14:sizeRelV relativeFrom="margin">
+              <wp14:pctHeight>0</wp14:pctHeight>
+            </wp14:sizeRelV>
+          </wp:anchor>
         </w:drawing>
       </w:r>
     </w:p>
     <w:p>
       <w:pPr>
         <w:pStyle w:val="Standard"/>
-      </w:pPr>
+        <w:rPr>
+          <w:noProof/>
+        </w:rPr>
+      </w:pPr>
+    </w:p>
+    <w:p>
+      <w:pPr>
+        <w:pStyle w:val="Standard"/>
+      </w:pPr>
+      <w:bookmarkStart w:id="0" w:name="_GoBack"/>
+      <w:bookmarkEnd w:id="0"/>
     </w:p>
     <w:sectPr>
       <w:pgSz w:w="12240" w:h="15840"/>

</xml_diff>